<commit_message>
changes to course end
</commit_message>
<xml_diff>
--- a/6.Crypto/1.Full Course/10.HTTPS and TLS/Cryptography Homework 10.docx
+++ b/6.Crypto/1.Full Course/10.HTTPS and TLS/Cryptography Homework 10.docx
@@ -16,19 +16,7 @@
           <w:rPr>
             <w:rStyle w:val="Hyperlink"/>
           </w:rPr>
-          <w:t>https://www.youtube.com/watch?v=</w:t>
-        </w:r>
-        <w:r>
-          <w:rPr>
-            <w:rStyle w:val="Hyperlink"/>
-          </w:rPr>
-          <w:t>8</w:t>
-        </w:r>
-        <w:r>
-          <w:rPr>
-            <w:rStyle w:val="Hyperlink"/>
-          </w:rPr>
-          <w:t>6cQJ0MMses</w:t>
+          <w:t>https://www.youtube.com/watch?v=86cQJ0MMses</w:t>
         </w:r>
       </w:hyperlink>
       <w:r>
@@ -249,12 +237,14 @@
       <w:r>
         <w:t xml:space="preserve"> </w:t>
       </w:r>
+      <w:proofErr w:type="spellStart"/>
       <w:r>
         <w:rPr>
           <w:rFonts w:ascii="Courier New" w:hAnsi="Courier New" w:cs="Courier New"/>
         </w:rPr>
         <w:t>dns</w:t>
       </w:r>
+      <w:proofErr w:type="spellEnd"/>
       <w:r>
         <w:t xml:space="preserve">.  Does this limit things enough so that you can easily find the query for </w:t>
       </w:r>
@@ -272,18 +262,64 @@
       <w:r>
         <w:t xml:space="preserve">, </w:t>
       </w:r>
+      <w:proofErr w:type="spellStart"/>
       <w:r>
         <w:rPr>
           <w:rFonts w:ascii="Courier New" w:hAnsi="Courier New" w:cs="Courier New"/>
         </w:rPr>
-        <w:t>dns contains “brcc”</w:t>
+        <w:t>dns</w:t>
+      </w:r>
+      <w:proofErr w:type="spellEnd"/>
+      <w:r>
+        <w:rPr>
+          <w:rFonts w:ascii="Courier New" w:hAnsi="Courier New" w:cs="Courier New"/>
+        </w:rPr>
+        <w:t xml:space="preserve"> contains </w:t>
+      </w:r>
+      <w:r>
+        <w:rPr>
+          <w:rFonts w:ascii="Courier New" w:hAnsi="Courier New" w:cs="Courier New"/>
+        </w:rPr>
+        <w:t>"</w:t>
+      </w:r>
+      <w:proofErr w:type="spellStart"/>
+      <w:r>
+        <w:rPr>
+          <w:rFonts w:ascii="Courier New" w:hAnsi="Courier New" w:cs="Courier New"/>
+        </w:rPr>
+        <w:t>brcc</w:t>
+      </w:r>
+      <w:proofErr w:type="spellEnd"/>
+      <w:r>
+        <w:rPr>
+          <w:rFonts w:ascii="Courier New" w:hAnsi="Courier New" w:cs="Courier New"/>
+        </w:rPr>
+        <w:t>"</w:t>
       </w:r>
       <w:r>
         <w:t xml:space="preserve"> (note:  because of the </w:t>
       </w:r>
       <w:r>
         <w:lastRenderedPageBreak/>
-        <w:t xml:space="preserve">way DNS compresses data, it will not work if you use “brcc.edu”. </w:t>
+        <w:t xml:space="preserve">way DNS compresses data, it </w:t>
+      </w:r>
+      <w:r>
+        <w:t>may</w:t>
+      </w:r>
+      <w:r>
+        <w:t xml:space="preserve"> not work if you use </w:t>
+      </w:r>
+      <w:r>
+        <w:t>"</w:t>
+      </w:r>
+      <w:r>
+        <w:t>brcc.edu</w:t>
+      </w:r>
+      <w:r>
+        <w:t>"</w:t>
+      </w:r>
+      <w:r>
+        <w:t xml:space="preserve">. </w:t>
       </w:r>
       <w:r>
         <w:t>)</w:t>
@@ -339,7 +375,14 @@
       </w:r>
       <w:r>
         <w:br/>
-        <w:t>ip.addr == 123.123.123.0/24</w:t>
+      </w:r>
+      <w:proofErr w:type="spellStart"/>
+      <w:r>
+        <w:t>ip.addr</w:t>
+      </w:r>
+      <w:proofErr w:type="spellEnd"/>
+      <w:r>
+        <w:t xml:space="preserve"> == 123.123.123.0/24</w:t>
       </w:r>
       <w:r>
         <w:br/>
@@ -647,7 +690,15 @@
         <w:t>Still in the Client Hello packet, find the extension called Server Name Indicator</w:t>
       </w:r>
       <w:r>
-        <w:t xml:space="preserve"> (Extensions: server_name)</w:t>
+        <w:t xml:space="preserve"> (Extensions: </w:t>
+      </w:r>
+      <w:proofErr w:type="spellStart"/>
+      <w:r>
+        <w:t>server_name</w:t>
+      </w:r>
+      <w:proofErr w:type="spellEnd"/>
+      <w:r>
+        <w:t>)</w:t>
       </w:r>
       <w:r>
         <w:t>.  This portion of the session is unencrypted and allows the server to determine which web site the browser wants.  (Remember that several sites can be hosted on the same IP address.)</w:t>
@@ -1050,6 +1101,7 @@
         <w:t xml:space="preserve">Searching DNS traffic to find IP addresses, and then filtering IP addresses can be time consuming.  It may be faster to search for certificates.  Use the same pcap file as before, brcc.edu.png.  This time use this display filter:  </w:t>
       </w:r>
       <w:bookmarkStart w:id="1" w:name="_Hlk4432257"/>
+      <w:proofErr w:type="spellStart"/>
       <w:r>
         <w:rPr>
           <w:rFonts w:ascii="Courier New" w:hAnsi="Courier New" w:cs="Courier New"/>
@@ -1062,6 +1114,7 @@
         </w:rPr>
         <w:t>.handshake.certificate</w:t>
       </w:r>
+      <w:proofErr w:type="spellEnd"/>
       <w:r>
         <w:t xml:space="preserve"> </w:t>
       </w:r>
@@ -1069,6 +1122,7 @@
       <w:r>
         <w:t xml:space="preserve">(Note:  older versions of Wireshark call this </w:t>
       </w:r>
+      <w:proofErr w:type="spellStart"/>
       <w:r>
         <w:rPr>
           <w:rFonts w:ascii="Courier New" w:hAnsi="Courier New" w:cs="Courier New"/>
@@ -1081,6 +1135,7 @@
         </w:rPr>
         <w:t>.handshake.certificate</w:t>
       </w:r>
+      <w:proofErr w:type="spellEnd"/>
       <w:r>
         <w:t xml:space="preserve"> .)</w:t>
       </w:r>
@@ -1203,7 +1258,15 @@
     </w:p>
     <w:p>
       <w:r>
-        <w:t xml:space="preserve">The file, certificates.pcapng, contains the </w:t>
+        <w:t xml:space="preserve">The file, </w:t>
+      </w:r>
+      <w:proofErr w:type="spellStart"/>
+      <w:r>
+        <w:t>certificates.pcapng</w:t>
+      </w:r>
+      <w:proofErr w:type="spellEnd"/>
+      <w:r>
+        <w:t xml:space="preserve">, contains the </w:t>
       </w:r>
       <w:r>
         <w:t>results of some random browsing.  Although the HTTPS sessions are encrypted, we can get a general idea of what is taking place by looking at the digital certificates from the browsing.  The certificates are transferred during the TLS/SSL handshake before encryption is enabled, so they are available in the network traffic.</w:t>
@@ -1213,6 +1276,7 @@
       <w:r>
         <w:t xml:space="preserve">Open the file in Wireshark, and then use the display filter, </w:t>
       </w:r>
+      <w:proofErr w:type="spellStart"/>
       <w:r>
         <w:rPr>
           <w:rFonts w:ascii="Courier New" w:hAnsi="Courier New" w:cs="Courier New"/>
@@ -1225,6 +1289,7 @@
         </w:rPr>
         <w:t>.handshake.certificate</w:t>
       </w:r>
+      <w:proofErr w:type="spellEnd"/>
       <w:r>
         <w:t xml:space="preserve">.  After opening the sections in the packet details that allow you to see the certificate names, you should be able to scroll through the packets and see the certificates.  </w:t>
       </w:r>
@@ -1238,7 +1303,23 @@
         <w:t>Here’s where the CN can be found</w:t>
       </w:r>
       <w:r>
-        <w:t>.  (This is from the brcc.edu.pcng file to prevent giving you spoilers.  You should use certificate.pcng.)</w:t>
+        <w:t xml:space="preserve">.  (This is from the </w:t>
+      </w:r>
+      <w:proofErr w:type="spellStart"/>
+      <w:r>
+        <w:t>brcc.edu.pcng</w:t>
+      </w:r>
+      <w:proofErr w:type="spellEnd"/>
+      <w:r>
+        <w:t xml:space="preserve"> file to prevent giving you spoilers.  You should use </w:t>
+      </w:r>
+      <w:proofErr w:type="spellStart"/>
+      <w:r>
+        <w:t>certificate.pcng</w:t>
+      </w:r>
+      <w:proofErr w:type="spellEnd"/>
+      <w:r>
+        <w:t>.)</w:t>
       </w:r>
       <w:r>
         <w:br/>
@@ -1413,14 +1494,29 @@
           <w:rPr>
             <w:rStyle w:val="Hyperlink"/>
           </w:rPr>
-          <w:t>https://enabled.tls13.com/</w:t>
+          <w:t>https://tls13.1d.pw/</w:t>
         </w:r>
       </w:hyperlink>
       <w:r>
-        <w:t xml:space="preserve">.  This is a simple site to </w:t>
-      </w:r>
-      <w:r>
-        <w:t>test your browser to see if it supports TLS 1.3.  You should find that the cipher suite list is still present.  Since the server no longer gives us an unencrypted copy of its certificate, about all we have left is the Server Name Indication (SNI) extension, which is present in both TLS 1.2 and 1.3.  Note that this does show that we are going to enabled.tls13.com.  It allows the server to host multiple DNS names on the same IP address, just as the HOST field does for unencrypted HTTP.</w:t>
+        <w:t xml:space="preserve">. </w:t>
+      </w:r>
+      <w:r>
+        <w:t xml:space="preserve">This is a simple site to </w:t>
+      </w:r>
+      <w:r>
+        <w:t xml:space="preserve">test your browser to see if it supports TLS 1.3.  You should find that the cipher suite list is still present.  Since the server no longer gives us an unencrypted copy of its certificate, about all </w:t>
+      </w:r>
+      <w:r>
+        <w:t xml:space="preserve">the unencrypted info </w:t>
+      </w:r>
+      <w:r>
+        <w:t xml:space="preserve">we have left is the Server Name Indication (SNI) extension, which is present in both TLS 1.2 and 1.3.  Note that this does show that we are going to </w:t>
+      </w:r>
+      <w:r>
+        <w:t>tls12.1d.pw</w:t>
+      </w:r>
+      <w:r>
+        <w:t>.  It allows the server to host multiple DNS names on the same IP address, just as the HOST field does for unencrypted HTTP.</w:t>
       </w:r>
       <w:r>
         <w:br/>
@@ -1430,10 +1526,10 @@
           <w:noProof/>
         </w:rPr>
         <w:drawing>
-          <wp:inline distT="0" distB="0" distL="0" distR="0" wp14:anchorId="2E23A899" wp14:editId="333D8906">
-            <wp:extent cx="5943600" cy="4153535"/>
+          <wp:inline distT="0" distB="0" distL="0" distR="0" wp14:anchorId="2716F2B1" wp14:editId="11D9119C">
+            <wp:extent cx="5943600" cy="3124200"/>
             <wp:effectExtent l="0" t="0" r="0" b="0"/>
-            <wp:docPr id="12" name="Picture 12"/>
+            <wp:docPr id="107885521" name="Picture 1" descr="A screenshot of a computer&#10;&#10;Description automatically generated"/>
             <wp:cNvGraphicFramePr>
               <a:graphicFrameLocks xmlns:a="http://schemas.openxmlformats.org/drawingml/2006/main" noChangeAspect="1"/>
             </wp:cNvGraphicFramePr>
@@ -1441,7 +1537,7 @@
               <a:graphicData uri="http://schemas.openxmlformats.org/drawingml/2006/picture">
                 <pic:pic xmlns:pic="http://schemas.openxmlformats.org/drawingml/2006/picture">
                   <pic:nvPicPr>
-                    <pic:cNvPr id="1" name=""/>
+                    <pic:cNvPr id="107885521" name="Picture 1" descr="A screenshot of a computer&#10;&#10;Description automatically generated"/>
                     <pic:cNvPicPr/>
                   </pic:nvPicPr>
                   <pic:blipFill>
@@ -1453,7 +1549,7 @@
                   <pic:spPr>
                     <a:xfrm>
                       <a:off x="0" y="0"/>
-                      <a:ext cx="5943600" cy="4153535"/>
+                      <a:ext cx="5943600" cy="3124200"/>
                     </a:xfrm>
                     <a:prstGeom prst="rect">
                       <a:avLst/>
@@ -1484,7 +1580,13 @@
         </w:r>
       </w:hyperlink>
       <w:r>
-        <w:t xml:space="preserve"> will test your browser to see what protocols it supports and let you know if your browser supports vulnerable protocols.  Most likely your browser supports some outdated protocols so you can browse to sites that have not yet updated to secure protocols.</w:t>
+        <w:t xml:space="preserve"> will test your browser to see what protocols it supports and let you know if your browser supports vulnerable protocols.  Most likely your browser supports some outdated protocols so you can </w:t>
+      </w:r>
+      <w:r>
+        <w:t>browse</w:t>
+      </w:r>
+      <w:r>
+        <w:t xml:space="preserve"> sites that have not yet updated to secure protocols.</w:t>
       </w:r>
     </w:p>
     <w:p>

</xml_diff>